<commit_message>
finished the code - working on report
</commit_message>
<xml_diff>
--- a/Homework/Week 13 - Final/Executive Summary - Josh Jarvey.docx
+++ b/Homework/Week 13 - Final/Executive Summary - Josh Jarvey.docx
@@ -25,6 +25,9 @@
         <w:pStyle w:val="Heading1"/>
       </w:pPr>
       <w:r>
+        <w:t xml:space="preserve">1.0 - </w:t>
+      </w:r>
+      <w:r>
         <w:t>Executive Summary:</w:t>
       </w:r>
     </w:p>
@@ -97,12 +100,24 @@
       <w:r>
         <w:t xml:space="preserve">We use a real-life data set from the financial industry, customer data from a bank, and model the outcome of if the customer left the bank or stayed (in the specific period of time). The data set was downloaded from Kaggle.com (located </w:t>
       </w:r>
-      <w:hyperlink r:id="rId4" w:history="1">
+      <w:hyperlink r:id="rId5" w:history="1">
         <w:r>
           <w:rPr>
             <w:rStyle w:val="Hyperlink"/>
           </w:rPr>
-          <w:t>here</w:t>
+          <w:t>he</w:t>
+        </w:r>
+        <w:r>
+          <w:rPr>
+            <w:rStyle w:val="Hyperlink"/>
+          </w:rPr>
+          <w:t>r</w:t>
+        </w:r>
+        <w:r>
+          <w:rPr>
+            <w:rStyle w:val="Hyperlink"/>
+          </w:rPr>
+          <w:t>e</w:t>
         </w:r>
       </w:hyperlink>
       <w:r>
@@ -162,39 +177,1111 @@
         <w:t>n’t</w:t>
       </w:r>
       <w:r>
-        <w:t xml:space="preserve"> make “understanding the inner workings” </w:t>
-      </w:r>
-      <w:r>
-        <w:t>of the model</w:t>
+        <w:t xml:space="preserve"> make </w:t>
+      </w:r>
+      <w:r>
+        <w:t xml:space="preserve">model interpretability (i.e. </w:t>
+      </w:r>
+      <w:r>
+        <w:t>“understanding the inner workings”</w:t>
+      </w:r>
+      <w:r>
+        <w:t>)</w:t>
       </w:r>
       <w:r>
         <w:t xml:space="preserve"> </w:t>
       </w:r>
       <w:r>
-        <w:t>(interpretability)</w:t>
+        <w:t>a top priority, which allows us a wider selection of methods to choose from</w:t>
+      </w:r>
+      <w:r>
+        <w:t xml:space="preserve"> - t</w:t>
+      </w:r>
+      <w:r>
+        <w:t xml:space="preserve">his study is strictly focused on finding an efficient way to identify customer churn from a large list of customers. </w:t>
+      </w:r>
+      <w:r>
+        <w:t>Therefore, we opt for the powerful neural network as our leading candidate model since it works well with larger datasets and are more flexible to nonlinear problems</w:t>
+      </w:r>
+      <w:r>
+        <w:t xml:space="preserve">. </w:t>
+      </w:r>
+      <w:r>
+        <w:t>Secondly, we choose the logistic regression since there appears to be a lot of overlap between the outcome classes for many of the predictor variables</w:t>
+      </w:r>
+      <w:r>
+        <w:t xml:space="preserve">. Both of these methods will be described in further detail in the analysis. </w:t>
       </w:r>
       <w:r>
         <w:t xml:space="preserve"> </w:t>
       </w:r>
-      <w:r>
-        <w:t>a top priority, which allows us a wider selection of methods to choose from</w:t>
-      </w:r>
-      <w:r>
-        <w:t xml:space="preserve"> - t</w:t>
-      </w:r>
-      <w:r>
-        <w:t xml:space="preserve">his study is strictly focused on finding an efficient way to identify customer churn from a large list of customers. </w:t>
-      </w:r>
-      <w:r>
-        <w:t xml:space="preserve">Therefore, we opt for the powerful neural network as our leading candidate model since it works well with larger datasets and are more flexible to nonlinear problems. Secondly, we choose the logistic regression since there appears to be a lot of overlap between the outcome classes for many of the predictor variables (which is described in further detail within this project). </w:t>
+    </w:p>
+    <w:p>
+      <w:pPr>
+        <w:pStyle w:val="Heading1"/>
+      </w:pPr>
+      <w:r>
+        <w:t xml:space="preserve">2.0 </w:t>
+      </w:r>
+      <w:r>
+        <w:t xml:space="preserve">- </w:t>
+      </w:r>
+      <w:r>
+        <w:t>Data Exploration:</w:t>
+      </w:r>
+    </w:p>
+    <w:p>
+      <w:r>
+        <w:t xml:space="preserve">In this section we </w:t>
+      </w:r>
+      <w:r>
+        <w:t>review th</w:t>
+      </w:r>
+      <w:r>
+        <w:t>e dataset provided.</w:t>
+      </w:r>
+      <w:r>
+        <w:t xml:space="preserve"> An initial look reveals that there are</w:t>
+      </w:r>
+      <w:r>
+        <w:t xml:space="preserve"> 10,000 customers with</w:t>
+      </w:r>
+      <w:r>
+        <w:t xml:space="preserve"> 14 total variables in which there are two prevailing categories – those that relate to customer demographic information such as country of residence, age, gender, estimated salary &amp; credit score, and variables that relate to the customer’s business relationship with the bank such as tenure, their account balance, how many products they use, if they have a credit card, and if they are an active member. We are also provided row number, customer id, and </w:t>
+      </w:r>
+      <w:r>
+        <w:t>surname;</w:t>
+      </w:r>
+      <w:r>
+        <w:t xml:space="preserve"> </w:t>
+      </w:r>
+      <w:r>
+        <w:t>however,</w:t>
+      </w:r>
+      <w:r>
+        <w:t xml:space="preserve"> thes</w:t>
+      </w:r>
+      <w:r>
+        <w:t>e are more identification type variables and</w:t>
+      </w:r>
+      <w:r>
+        <w:t xml:space="preserve"> provide no value to this study</w:t>
+      </w:r>
+      <w:r>
+        <w:t xml:space="preserve"> and are </w:t>
+      </w:r>
+      <w:r>
+        <w:t xml:space="preserve">therefore dropped from the analysis. </w:t>
+      </w:r>
+      <w:r>
+        <w:t xml:space="preserve">Accounting for </w:t>
+      </w:r>
+      <w:r>
+        <w:lastRenderedPageBreak/>
+        <w:t>our response variable “Exited”, t</w:t>
+      </w:r>
+      <w:r>
+        <w:t>his leaves us with a remaining 1</w:t>
+      </w:r>
+      <w:r>
+        <w:t xml:space="preserve">0 </w:t>
+      </w:r>
+      <w:r>
+        <w:t>variables to use in our modeling process.</w:t>
+      </w:r>
+      <w:r>
+        <w:t xml:space="preserve"> </w:t>
+      </w:r>
+    </w:p>
+    <w:p>
+      <w:r>
+        <w:t>With the remaining variables, there is a good mix of data types – some of the variables are categorical such as country of residence, gender, having a credit card, being an active member. We also have count type variables such as the number of products a customer has, and the tenure (in years) with the bank</w:t>
+      </w:r>
+      <w:r>
+        <w:t xml:space="preserve">. Finally, we have numeric values such as age, credit score, and estimated salary. Its important to point out these variable types, as we’ll need to not only treat these types differently within the data preparation process, but also with any interpretation we do after the modeling process. </w:t>
+      </w:r>
+    </w:p>
+    <w:p>
+      <w:r>
+        <w:rPr>
+          <w:noProof/>
+        </w:rPr>
+        <w:drawing>
+          <wp:anchor distT="0" distB="0" distL="114300" distR="114300" simplePos="0" relativeHeight="251658240" behindDoc="1" locked="0" layoutInCell="1" allowOverlap="1" wp14:anchorId="671C5BE3" wp14:editId="58D7DE73">
+            <wp:simplePos x="0" y="0"/>
+            <wp:positionH relativeFrom="margin">
+              <wp:align>right</wp:align>
+            </wp:positionH>
+            <wp:positionV relativeFrom="paragraph">
+              <wp:posOffset>914620</wp:posOffset>
+            </wp:positionV>
+            <wp:extent cx="3448050" cy="1771650"/>
+            <wp:effectExtent l="0" t="0" r="0" b="0"/>
+            <wp:wrapTight wrapText="bothSides">
+              <wp:wrapPolygon edited="0">
+                <wp:start x="0" y="0"/>
+                <wp:lineTo x="0" y="21368"/>
+                <wp:lineTo x="21481" y="21368"/>
+                <wp:lineTo x="21481" y="0"/>
+                <wp:lineTo x="0" y="0"/>
+              </wp:wrapPolygon>
+            </wp:wrapTight>
+            <wp:docPr id="1" name="Picture 1"/>
+            <wp:cNvGraphicFramePr>
+              <a:graphicFrameLocks xmlns:a="http://schemas.openxmlformats.org/drawingml/2006/main" noChangeAspect="1"/>
+            </wp:cNvGraphicFramePr>
+            <a:graphic xmlns:a="http://schemas.openxmlformats.org/drawingml/2006/main">
+              <a:graphicData uri="http://schemas.openxmlformats.org/drawingml/2006/picture">
+                <pic:pic xmlns:pic="http://schemas.openxmlformats.org/drawingml/2006/picture">
+                  <pic:nvPicPr>
+                    <pic:cNvPr id="1" name=""/>
+                    <pic:cNvPicPr/>
+                  </pic:nvPicPr>
+                  <pic:blipFill>
+                    <a:blip r:embed="rId6">
+                      <a:extLst>
+                        <a:ext uri="{28A0092B-C50C-407E-A947-70E740481C1C}">
+                          <a14:useLocalDpi xmlns:a14="http://schemas.microsoft.com/office/drawing/2010/main" val="0"/>
+                        </a:ext>
+                      </a:extLst>
+                    </a:blip>
+                    <a:stretch>
+                      <a:fillRect/>
+                    </a:stretch>
+                  </pic:blipFill>
+                  <pic:spPr>
+                    <a:xfrm>
+                      <a:off x="0" y="0"/>
+                      <a:ext cx="3448050" cy="1771650"/>
+                    </a:xfrm>
+                    <a:prstGeom prst="rect">
+                      <a:avLst/>
+                    </a:prstGeom>
+                  </pic:spPr>
+                </pic:pic>
+              </a:graphicData>
+            </a:graphic>
+          </wp:anchor>
+        </w:drawing>
+      </w:r>
+      <w:r>
+        <w:t>Our next step in the process is to analyze the distributions of the variables and check for any outliers or missing data. Surprisingly, there are no missing values within this dataset and no imputation or dropping of observations is needed!</w:t>
+      </w:r>
+      <w:r>
+        <w:t xml:space="preserve"> Next we check the outcome variable “Exited”, and we notice a class imbalance where we have 1 record of customer churn for every 4 records of customers who do not churn. This will impact our choice of performance metrics, which will be further detailed in the modeling process section.</w:t>
+      </w:r>
+    </w:p>
+    <w:p>
+      <w:r>
+        <w:rPr>
+          <w:noProof/>
+        </w:rPr>
+        <mc:AlternateContent>
+          <mc:Choice Requires="wps">
+            <w:drawing>
+              <wp:anchor distT="0" distB="0" distL="114300" distR="114300" simplePos="0" relativeHeight="251660288" behindDoc="0" locked="0" layoutInCell="1" allowOverlap="1" wp14:anchorId="5FB1E10C" wp14:editId="63A09FF9">
+                <wp:simplePos x="0" y="0"/>
+                <wp:positionH relativeFrom="margin">
+                  <wp:align>right</wp:align>
+                </wp:positionH>
+                <wp:positionV relativeFrom="paragraph">
+                  <wp:posOffset>931435</wp:posOffset>
+                </wp:positionV>
+                <wp:extent cx="445135" cy="150495"/>
+                <wp:effectExtent l="0" t="0" r="0" b="1905"/>
+                <wp:wrapNone/>
+                <wp:docPr id="2" name="Text Box 2"/>
+                <wp:cNvGraphicFramePr/>
+                <a:graphic xmlns:a="http://schemas.openxmlformats.org/drawingml/2006/main">
+                  <a:graphicData uri="http://schemas.microsoft.com/office/word/2010/wordprocessingShape">
+                    <wps:wsp>
+                      <wps:cNvSpPr txBox="1"/>
+                      <wps:spPr>
+                        <a:xfrm>
+                          <a:off x="0" y="0"/>
+                          <a:ext cx="445135" cy="150495"/>
+                        </a:xfrm>
+                        <a:prstGeom prst="rect">
+                          <a:avLst/>
+                        </a:prstGeom>
+                        <a:solidFill>
+                          <a:prstClr val="white"/>
+                        </a:solidFill>
+                        <a:ln>
+                          <a:noFill/>
+                        </a:ln>
+                      </wps:spPr>
+                      <wps:txbx>
+                        <w:txbxContent>
+                          <w:p>
+                            <w:pPr>
+                              <w:pStyle w:val="Caption"/>
+                              <w:rPr>
+                                <w:noProof/>
+                              </w:rPr>
+                            </w:pPr>
+                            <w:r>
+                              <w:t xml:space="preserve">Figure </w:t>
+                            </w:r>
+                            <w:fldSimple w:instr=" SEQ Figure \* ARABIC ">
+                              <w:r>
+                                <w:rPr>
+                                  <w:noProof/>
+                                </w:rPr>
+                                <w:t>1</w:t>
+                              </w:r>
+                            </w:fldSimple>
+                          </w:p>
+                        </w:txbxContent>
+                      </wps:txbx>
+                      <wps:bodyPr rot="0" spcFirstLastPara="0" vertOverflow="overflow" horzOverflow="overflow" vert="horz" wrap="square" lIns="0" tIns="0" rIns="0" bIns="0" numCol="1" spcCol="0" rtlCol="0" fromWordArt="0" anchor="t" anchorCtr="0" forceAA="0" compatLnSpc="1">
+                        <a:prstTxWarp prst="textNoShape">
+                          <a:avLst/>
+                        </a:prstTxWarp>
+                        <a:noAutofit/>
+                      </wps:bodyPr>
+                    </wps:wsp>
+                  </a:graphicData>
+                </a:graphic>
+                <wp14:sizeRelH relativeFrom="margin">
+                  <wp14:pctWidth>0</wp14:pctWidth>
+                </wp14:sizeRelH>
+                <wp14:sizeRelV relativeFrom="margin">
+                  <wp14:pctHeight>0</wp14:pctHeight>
+                </wp14:sizeRelV>
+              </wp:anchor>
+            </w:drawing>
+          </mc:Choice>
+          <mc:Fallback>
+            <w:pict>
+              <v:shapetype w14:anchorId="5FB1E10C" id="_x0000_t202" coordsize="21600,21600" o:spt="202" path="m,l,21600r21600,l21600,xe">
+                <v:stroke joinstyle="miter"/>
+                <v:path gradientshapeok="t" o:connecttype="rect"/>
+              </v:shapetype>
+              <v:shape id="Text Box 2" o:spid="_x0000_s1026" type="#_x0000_t202" style="position:absolute;margin-left:-16.15pt;margin-top:73.35pt;width:35.05pt;height:11.85pt;z-index:251660288;visibility:visible;mso-wrap-style:square;mso-width-percent:0;mso-height-percent:0;mso-wrap-distance-left:9pt;mso-wrap-distance-top:0;mso-wrap-distance-right:9pt;mso-wrap-distance-bottom:0;mso-position-horizontal:right;mso-position-horizontal-relative:margin;mso-position-vertical:absolute;mso-position-vertical-relative:text;mso-width-percent:0;mso-height-percent:0;mso-width-relative:margin;mso-height-relative:margin;v-text-anchor:top" o:gfxdata="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" stroked="f">
+                <v:textbox inset="0,0,0,0">
+                  <w:txbxContent>
+                    <w:p>
+                      <w:pPr>
+                        <w:pStyle w:val="Caption"/>
+                        <w:rPr>
+                          <w:noProof/>
+                        </w:rPr>
+                      </w:pPr>
+                      <w:r>
+                        <w:t xml:space="preserve">Figure </w:t>
+                      </w:r>
+                      <w:fldSimple w:instr=" SEQ Figure \* ARABIC ">
+                        <w:r>
+                          <w:rPr>
+                            <w:noProof/>
+                          </w:rPr>
+                          <w:t>1</w:t>
+                        </w:r>
+                      </w:fldSimple>
+                    </w:p>
+                  </w:txbxContent>
+                </v:textbox>
+                <w10:wrap anchorx="margin"/>
+              </v:shape>
+            </w:pict>
+          </mc:Fallback>
+        </mc:AlternateContent>
+      </w:r>
+      <w:r>
+        <w:t xml:space="preserve"> </w:t>
+      </w:r>
+      <w:r>
+        <w:t xml:space="preserve">When reviewing the distribution of the Age variable, we see it is skewed to the right (fig. 1). Therefore, we choose to apply a log transformation to the Age variable to make it more normally distributed before </w:t>
+      </w:r>
+      <w:r>
+        <w:t>beginning our modeling process.</w:t>
+      </w:r>
+    </w:p>
+    <w:p>
+      <w:r>
+        <w:rPr>
+          <w:noProof/>
+        </w:rPr>
+        <mc:AlternateContent>
+          <mc:Choice Requires="wps">
+            <w:drawing>
+              <wp:anchor distT="0" distB="0" distL="114300" distR="114300" simplePos="0" relativeHeight="251663360" behindDoc="0" locked="0" layoutInCell="1" allowOverlap="1" wp14:anchorId="0C11502D" wp14:editId="471ECF91">
+                <wp:simplePos x="0" y="0"/>
+                <wp:positionH relativeFrom="margin">
+                  <wp:align>right</wp:align>
+                </wp:positionH>
+                <wp:positionV relativeFrom="paragraph">
+                  <wp:posOffset>1207632</wp:posOffset>
+                </wp:positionV>
+                <wp:extent cx="445135" cy="150495"/>
+                <wp:effectExtent l="0" t="0" r="0" b="1905"/>
+                <wp:wrapNone/>
+                <wp:docPr id="4" name="Text Box 4"/>
+                <wp:cNvGraphicFramePr/>
+                <a:graphic xmlns:a="http://schemas.openxmlformats.org/drawingml/2006/main">
+                  <a:graphicData uri="http://schemas.microsoft.com/office/word/2010/wordprocessingShape">
+                    <wps:wsp>
+                      <wps:cNvSpPr txBox="1"/>
+                      <wps:spPr>
+                        <a:xfrm>
+                          <a:off x="0" y="0"/>
+                          <a:ext cx="445135" cy="150495"/>
+                        </a:xfrm>
+                        <a:prstGeom prst="rect">
+                          <a:avLst/>
+                        </a:prstGeom>
+                        <a:solidFill>
+                          <a:prstClr val="white"/>
+                        </a:solidFill>
+                        <a:ln>
+                          <a:noFill/>
+                        </a:ln>
+                      </wps:spPr>
+                      <wps:txbx>
+                        <w:txbxContent>
+                          <w:p>
+                            <w:pPr>
+                              <w:pStyle w:val="Caption"/>
+                              <w:rPr>
+                                <w:noProof/>
+                              </w:rPr>
+                            </w:pPr>
+                            <w:r>
+                              <w:t xml:space="preserve">Figure </w:t>
+                            </w:r>
+                            <w:r>
+                              <w:t>2</w:t>
+                            </w:r>
+                          </w:p>
+                        </w:txbxContent>
+                      </wps:txbx>
+                      <wps:bodyPr rot="0" spcFirstLastPara="0" vertOverflow="overflow" horzOverflow="overflow" vert="horz" wrap="square" lIns="0" tIns="0" rIns="0" bIns="0" numCol="1" spcCol="0" rtlCol="0" fromWordArt="0" anchor="t" anchorCtr="0" forceAA="0" compatLnSpc="1">
+                        <a:prstTxWarp prst="textNoShape">
+                          <a:avLst/>
+                        </a:prstTxWarp>
+                        <a:noAutofit/>
+                      </wps:bodyPr>
+                    </wps:wsp>
+                  </a:graphicData>
+                </a:graphic>
+                <wp14:sizeRelH relativeFrom="margin">
+                  <wp14:pctWidth>0</wp14:pctWidth>
+                </wp14:sizeRelH>
+                <wp14:sizeRelV relativeFrom="margin">
+                  <wp14:pctHeight>0</wp14:pctHeight>
+                </wp14:sizeRelV>
+              </wp:anchor>
+            </w:drawing>
+          </mc:Choice>
+          <mc:Fallback>
+            <w:pict>
+              <v:shape w14:anchorId="0C11502D" id="Text Box 4" o:spid="_x0000_s1027" type="#_x0000_t202" style="position:absolute;margin-left:-16.15pt;margin-top:95.1pt;width:35.05pt;height:11.85pt;z-index:251663360;visibility:visible;mso-wrap-style:square;mso-width-percent:0;mso-height-percent:0;mso-wrap-distance-left:9pt;mso-wrap-distance-top:0;mso-wrap-distance-right:9pt;mso-wrap-distance-bottom:0;mso-position-horizontal:right;mso-position-horizontal-relative:margin;mso-position-vertical:absolute;mso-position-vertical-relative:text;mso-width-percent:0;mso-height-percent:0;mso-width-relative:margin;mso-height-relative:margin;v-text-anchor:top" o:gfxdata="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" stroked="f">
+                <v:textbox inset="0,0,0,0">
+                  <w:txbxContent>
+                    <w:p>
+                      <w:pPr>
+                        <w:pStyle w:val="Caption"/>
+                        <w:rPr>
+                          <w:noProof/>
+                        </w:rPr>
+                      </w:pPr>
+                      <w:r>
+                        <w:t xml:space="preserve">Figure </w:t>
+                      </w:r>
+                      <w:r>
+                        <w:t>2</w:t>
+                      </w:r>
+                    </w:p>
+                  </w:txbxContent>
+                </v:textbox>
+                <w10:wrap anchorx="margin"/>
+              </v:shape>
+            </w:pict>
+          </mc:Fallback>
+        </mc:AlternateContent>
+      </w:r>
+      <w:r>
+        <w:rPr>
+          <w:noProof/>
+        </w:rPr>
+        <w:drawing>
+          <wp:anchor distT="0" distB="0" distL="114300" distR="114300" simplePos="0" relativeHeight="251661312" behindDoc="1" locked="0" layoutInCell="1" allowOverlap="1" wp14:anchorId="6C9FD126" wp14:editId="11D40B8B">
+            <wp:simplePos x="0" y="0"/>
+            <wp:positionH relativeFrom="margin">
+              <wp:align>right</wp:align>
+            </wp:positionH>
+            <wp:positionV relativeFrom="paragraph">
+              <wp:posOffset>5356</wp:posOffset>
+            </wp:positionV>
+            <wp:extent cx="3409950" cy="1762125"/>
+            <wp:effectExtent l="0" t="0" r="0" b="9525"/>
+            <wp:wrapTight wrapText="bothSides">
+              <wp:wrapPolygon edited="0">
+                <wp:start x="0" y="0"/>
+                <wp:lineTo x="0" y="21483"/>
+                <wp:lineTo x="21479" y="21483"/>
+                <wp:lineTo x="21479" y="0"/>
+                <wp:lineTo x="0" y="0"/>
+              </wp:wrapPolygon>
+            </wp:wrapTight>
+            <wp:docPr id="3" name="Picture 3"/>
+            <wp:cNvGraphicFramePr>
+              <a:graphicFrameLocks xmlns:a="http://schemas.openxmlformats.org/drawingml/2006/main" noChangeAspect="1"/>
+            </wp:cNvGraphicFramePr>
+            <a:graphic xmlns:a="http://schemas.openxmlformats.org/drawingml/2006/main">
+              <a:graphicData uri="http://schemas.openxmlformats.org/drawingml/2006/picture">
+                <pic:pic xmlns:pic="http://schemas.openxmlformats.org/drawingml/2006/picture">
+                  <pic:nvPicPr>
+                    <pic:cNvPr id="1" name=""/>
+                    <pic:cNvPicPr/>
+                  </pic:nvPicPr>
+                  <pic:blipFill>
+                    <a:blip r:embed="rId7">
+                      <a:extLst>
+                        <a:ext uri="{28A0092B-C50C-407E-A947-70E740481C1C}">
+                          <a14:useLocalDpi xmlns:a14="http://schemas.microsoft.com/office/drawing/2010/main" val="0"/>
+                        </a:ext>
+                      </a:extLst>
+                    </a:blip>
+                    <a:stretch>
+                      <a:fillRect/>
+                    </a:stretch>
+                  </pic:blipFill>
+                  <pic:spPr>
+                    <a:xfrm>
+                      <a:off x="0" y="0"/>
+                      <a:ext cx="3409950" cy="1762125"/>
+                    </a:xfrm>
+                    <a:prstGeom prst="rect">
+                      <a:avLst/>
+                    </a:prstGeom>
+                  </pic:spPr>
+                </pic:pic>
+              </a:graphicData>
+            </a:graphic>
+          </wp:anchor>
+        </w:drawing>
+      </w:r>
+      <w:r>
+        <w:t xml:space="preserve">Our </w:t>
+      </w:r>
+      <w:r>
+        <w:t>last</w:t>
+      </w:r>
+      <w:r>
+        <w:t xml:space="preserve"> step in the variable exploration section is to check relationships among variables. We are specifically looking for any patterns or relationships between variable pairs (</w:t>
+      </w:r>
+      <w:r>
+        <w:t>potential of</w:t>
+      </w:r>
+      <w:r>
+        <w:t xml:space="preserve"> collinearity), and relationships between variables and the outcome.</w:t>
+      </w:r>
+      <w:r>
+        <w:t xml:space="preserve"> As we hinted in the executive summary section, most variables tend to have relationships like the one seen here between estimated salary and balance (fig. 2) – i.e. there is no relationship between the variables themselves or with the outcome. Because of this, we opt for non-linear methods. </w:t>
+      </w:r>
+    </w:p>
+    <w:p>
+      <w:pPr>
+        <w:pStyle w:val="Heading1"/>
+        <w:numPr>
+          <w:ilvl w:val="0"/>
+          <w:numId w:val="2"/>
+        </w:numPr>
+      </w:pPr>
+      <w:r>
+        <w:t>– Data Modeling</w:t>
+      </w:r>
+    </w:p>
+    <w:p>
+      <w:r>
+        <w:t xml:space="preserve">Now that we’ve conducted our initial exploration of the dataset and completed </w:t>
+      </w:r>
+      <w:r>
+        <w:t>the</w:t>
+      </w:r>
+      <w:r>
+        <w:t xml:space="preserve"> preparation on </w:t>
+      </w:r>
+      <w:r>
+        <w:t>our</w:t>
+      </w:r>
+      <w:r>
+        <w:t xml:space="preserve"> variables, we can move into the modeling process.</w:t>
+      </w:r>
+      <w:r>
+        <w:t xml:space="preserve"> </w:t>
+      </w:r>
+      <w:r>
+        <w:t>However, b</w:t>
+      </w:r>
+      <w:r>
+        <w:t>efore we begin</w:t>
+      </w:r>
+      <w:r>
+        <w:t xml:space="preserve">, </w:t>
+      </w:r>
+      <w:r>
+        <w:t xml:space="preserve">we </w:t>
+      </w:r>
+      <w:r>
+        <w:t xml:space="preserve">need to choose our performance metric that will be used to compare the different models and will allow us to select the “best” model as output from this process. We </w:t>
+      </w:r>
+      <w:r>
+        <w:t xml:space="preserve">choose the area under the curve (AUC) </w:t>
+      </w:r>
+      <w:r>
+        <w:t xml:space="preserve">measure </w:t>
+      </w:r>
+      <w:r>
+        <w:t>on the receiver operation characteristics (ROC) curve</w:t>
+      </w:r>
+      <w:r>
+        <w:t xml:space="preserve"> as our performance metric of choice for the following reasons: </w:t>
+      </w:r>
+    </w:p>
+    <w:p>
+      <w:pPr>
+        <w:pStyle w:val="ListParagraph"/>
+        <w:numPr>
+          <w:ilvl w:val="0"/>
+          <w:numId w:val="3"/>
+        </w:numPr>
+      </w:pPr>
+      <w:r>
+        <w:lastRenderedPageBreak/>
+        <w:t>It measures a model’s sensitivity vs. its specificity - in other words, the model’s ability to correctly pick out customers that will churn vs. correctly pick out customers who will not churn.</w:t>
+      </w:r>
+    </w:p>
+    <w:p>
+      <w:pPr>
+        <w:pStyle w:val="ListParagraph"/>
+        <w:numPr>
+          <w:ilvl w:val="0"/>
+          <w:numId w:val="3"/>
+        </w:numPr>
+      </w:pPr>
+      <w:r>
+        <w:t xml:space="preserve">t’s more robust than just a raw accuracy measure since </w:t>
+      </w:r>
+      <w:r>
+        <w:t xml:space="preserve">we identified that </w:t>
+      </w:r>
+      <w:r>
+        <w:t>the outcome in this dataset is skewed toward customers who stay with the bank</w:t>
+      </w:r>
+      <w:r>
+        <w:t xml:space="preserve">, a 4:1 ratio. If we just used raw accuracy, it’d be easy to get a </w:t>
+      </w:r>
+      <w:r>
+        <w:t xml:space="preserve">high naïve accuracy by just assuming every customer is staying – this </w:t>
+      </w:r>
+      <w:r>
+        <w:t xml:space="preserve">isn’t how we should be optimizing our model and </w:t>
+      </w:r>
+      <w:r>
+        <w:t>would defeat the purpose of the study!</w:t>
+      </w:r>
+      <w:r>
+        <w:t xml:space="preserve">  </w:t>
+      </w:r>
+    </w:p>
+    <w:p>
+      <w:r>
+        <w:t xml:space="preserve">Our first candidate model is the neural network. We choose </w:t>
+      </w:r>
+      <w:r>
+        <w:t>a neural net</w:t>
+      </w:r>
+      <w:r>
+        <w:t xml:space="preserve"> since there is a lot of data available to us, which is where these methods perform well. Secondly, there doesn't appear to be linearity among our predictors, which is also where </w:t>
+      </w:r>
+      <w:r>
+        <w:t xml:space="preserve">a </w:t>
+      </w:r>
+      <w:r>
+        <w:t>neural net</w:t>
+      </w:r>
+      <w:r>
+        <w:t xml:space="preserve"> can provide utility.</w:t>
+      </w:r>
+      <w:r>
+        <w:t xml:space="preserve"> </w:t>
+      </w:r>
+    </w:p>
+    <w:p>
+      <w:r>
+        <w:rPr>
+          <w:noProof/>
+        </w:rPr>
+        <mc:AlternateContent>
+          <mc:Choice Requires="wps">
+            <w:drawing>
+              <wp:anchor distT="0" distB="0" distL="114300" distR="114300" simplePos="0" relativeHeight="251668480" behindDoc="0" locked="0" layoutInCell="1" allowOverlap="1" wp14:anchorId="6248FCA4" wp14:editId="21EA9ADF">
+                <wp:simplePos x="0" y="0"/>
+                <wp:positionH relativeFrom="margin">
+                  <wp:posOffset>5073512</wp:posOffset>
+                </wp:positionH>
+                <wp:positionV relativeFrom="paragraph">
+                  <wp:posOffset>1456690</wp:posOffset>
+                </wp:positionV>
+                <wp:extent cx="445135" cy="150495"/>
+                <wp:effectExtent l="0" t="0" r="0" b="1905"/>
+                <wp:wrapNone/>
+                <wp:docPr id="13" name="Text Box 13"/>
+                <wp:cNvGraphicFramePr/>
+                <a:graphic xmlns:a="http://schemas.openxmlformats.org/drawingml/2006/main">
+                  <a:graphicData uri="http://schemas.microsoft.com/office/word/2010/wordprocessingShape">
+                    <wps:wsp>
+                      <wps:cNvSpPr txBox="1"/>
+                      <wps:spPr>
+                        <a:xfrm>
+                          <a:off x="0" y="0"/>
+                          <a:ext cx="445135" cy="150495"/>
+                        </a:xfrm>
+                        <a:prstGeom prst="rect">
+                          <a:avLst/>
+                        </a:prstGeom>
+                        <a:solidFill>
+                          <a:prstClr val="white"/>
+                        </a:solidFill>
+                        <a:ln>
+                          <a:noFill/>
+                        </a:ln>
+                      </wps:spPr>
+                      <wps:txbx>
+                        <w:txbxContent>
+                          <w:p>
+                            <w:pPr>
+                              <w:pStyle w:val="Caption"/>
+                              <w:rPr>
+                                <w:noProof/>
+                              </w:rPr>
+                            </w:pPr>
+                            <w:r>
+                              <w:t xml:space="preserve">Figure </w:t>
+                            </w:r>
+                            <w:r>
+                              <w:t>3</w:t>
+                            </w:r>
+                          </w:p>
+                        </w:txbxContent>
+                      </wps:txbx>
+                      <wps:bodyPr rot="0" spcFirstLastPara="0" vertOverflow="overflow" horzOverflow="overflow" vert="horz" wrap="square" lIns="0" tIns="0" rIns="0" bIns="0" numCol="1" spcCol="0" rtlCol="0" fromWordArt="0" anchor="t" anchorCtr="0" forceAA="0" compatLnSpc="1">
+                        <a:prstTxWarp prst="textNoShape">
+                          <a:avLst/>
+                        </a:prstTxWarp>
+                        <a:noAutofit/>
+                      </wps:bodyPr>
+                    </wps:wsp>
+                  </a:graphicData>
+                </a:graphic>
+                <wp14:sizeRelH relativeFrom="margin">
+                  <wp14:pctWidth>0</wp14:pctWidth>
+                </wp14:sizeRelH>
+                <wp14:sizeRelV relativeFrom="margin">
+                  <wp14:pctHeight>0</wp14:pctHeight>
+                </wp14:sizeRelV>
+              </wp:anchor>
+            </w:drawing>
+          </mc:Choice>
+          <mc:Fallback>
+            <w:pict>
+              <v:shape w14:anchorId="6248FCA4" id="Text Box 13" o:spid="_x0000_s1028" type="#_x0000_t202" style="position:absolute;margin-left:399.5pt;margin-top:114.7pt;width:35.05pt;height:11.85pt;z-index:251668480;visibility:visible;mso-wrap-style:square;mso-width-percent:0;mso-height-percent:0;mso-wrap-distance-left:9pt;mso-wrap-distance-top:0;mso-wrap-distance-right:9pt;mso-wrap-distance-bottom:0;mso-position-horizontal:absolute;mso-position-horizontal-relative:margin;mso-position-vertical:absolute;mso-position-vertical-relative:text;mso-width-percent:0;mso-height-percent:0;mso-width-relative:margin;mso-height-relative:margin;v-text-anchor:top" o:gfxdata="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" stroked="f">
+                <v:textbox inset="0,0,0,0">
+                  <w:txbxContent>
+                    <w:p>
+                      <w:pPr>
+                        <w:pStyle w:val="Caption"/>
+                        <w:rPr>
+                          <w:noProof/>
+                        </w:rPr>
+                      </w:pPr>
+                      <w:r>
+                        <w:t xml:space="preserve">Figure </w:t>
+                      </w:r>
+                      <w:r>
+                        <w:t>3</w:t>
+                      </w:r>
+                    </w:p>
+                  </w:txbxContent>
+                </v:textbox>
+                <w10:wrap anchorx="margin"/>
+              </v:shape>
+            </w:pict>
+          </mc:Fallback>
+        </mc:AlternateContent>
+      </w:r>
+      <w:r>
+        <w:rPr>
+          <w:noProof/>
+        </w:rPr>
+        <w:drawing>
+          <wp:anchor distT="0" distB="0" distL="114300" distR="114300" simplePos="0" relativeHeight="251666432" behindDoc="1" locked="0" layoutInCell="1" allowOverlap="1" wp14:anchorId="3E4AB5F1" wp14:editId="0F769163">
+            <wp:simplePos x="0" y="0"/>
+            <wp:positionH relativeFrom="margin">
+              <wp:align>right</wp:align>
+            </wp:positionH>
+            <wp:positionV relativeFrom="paragraph">
+              <wp:posOffset>555266</wp:posOffset>
+            </wp:positionV>
+            <wp:extent cx="3632835" cy="2242185"/>
+            <wp:effectExtent l="0" t="0" r="5715" b="5715"/>
+            <wp:wrapTight wrapText="bothSides">
+              <wp:wrapPolygon edited="0">
+                <wp:start x="0" y="0"/>
+                <wp:lineTo x="0" y="21472"/>
+                <wp:lineTo x="21521" y="21472"/>
+                <wp:lineTo x="21521" y="0"/>
+                <wp:lineTo x="0" y="0"/>
+              </wp:wrapPolygon>
+            </wp:wrapTight>
+            <wp:docPr id="12" name="Picture 12"/>
+            <wp:cNvGraphicFramePr>
+              <a:graphicFrameLocks xmlns:a="http://schemas.openxmlformats.org/drawingml/2006/main" noChangeAspect="1"/>
+            </wp:cNvGraphicFramePr>
+            <a:graphic xmlns:a="http://schemas.openxmlformats.org/drawingml/2006/main">
+              <a:graphicData uri="http://schemas.openxmlformats.org/drawingml/2006/picture">
+                <pic:pic xmlns:pic="http://schemas.openxmlformats.org/drawingml/2006/picture">
+                  <pic:nvPicPr>
+                    <pic:cNvPr id="0" name="Picture 11"/>
+                    <pic:cNvPicPr>
+                      <a:picLocks noChangeAspect="1" noChangeArrowheads="1"/>
+                    </pic:cNvPicPr>
+                  </pic:nvPicPr>
+                  <pic:blipFill>
+                    <a:blip r:embed="rId8">
+                      <a:extLst>
+                        <a:ext uri="{28A0092B-C50C-407E-A947-70E740481C1C}">
+                          <a14:useLocalDpi xmlns:a14="http://schemas.microsoft.com/office/drawing/2010/main" val="0"/>
+                        </a:ext>
+                      </a:extLst>
+                    </a:blip>
+                    <a:srcRect/>
+                    <a:stretch>
+                      <a:fillRect/>
+                    </a:stretch>
+                  </pic:blipFill>
+                  <pic:spPr bwMode="auto">
+                    <a:xfrm>
+                      <a:off x="0" y="0"/>
+                      <a:ext cx="3632835" cy="2242185"/>
+                    </a:xfrm>
+                    <a:prstGeom prst="rect">
+                      <a:avLst/>
+                    </a:prstGeom>
+                    <a:noFill/>
+                    <a:ln>
+                      <a:noFill/>
+                    </a:ln>
+                  </pic:spPr>
+                </pic:pic>
+              </a:graphicData>
+            </a:graphic>
+            <wp14:sizeRelH relativeFrom="margin">
+              <wp14:pctWidth>0</wp14:pctWidth>
+            </wp14:sizeRelH>
+            <wp14:sizeRelV relativeFrom="margin">
+              <wp14:pctHeight>0</wp14:pctHeight>
+            </wp14:sizeRelV>
+          </wp:anchor>
+        </w:drawing>
+      </w:r>
+      <w:r>
+        <w:t>The neural networks we are working with use two types of tuning parameters – the node size, and the decay rate nodes (to prevent overfitting). To find the “best” values for these parameters (among a selection of values), we use 10-fold cross-validation. At each fold, we use 10 different values for node size, and 10 different values for decay to fit the model and make predictions</w:t>
+      </w:r>
+      <w:r>
+        <w:t xml:space="preserve"> – the outcome is 100 different models. We use the predicted outputs for each of these models, and calculate the AUC score respectively. Here we identify the model with 7 nodes and a decay of 0.1 as the best neural net model with an AUC score of 0.87</w:t>
+      </w:r>
+      <w:r>
+        <w:t xml:space="preserve"> (fig. </w:t>
+      </w:r>
+      <w:r>
+        <w:t>3</w:t>
+      </w:r>
+      <w:r>
+        <w:t>)</w:t>
+      </w:r>
+      <w:r>
+        <w:t>.</w:t>
+      </w:r>
+    </w:p>
+    <w:p>
+      <w:r>
+        <w:rPr>
+          <w:noProof/>
+        </w:rPr>
+        <mc:AlternateContent>
+          <mc:Choice Requires="wps">
+            <w:drawing>
+              <wp:anchor distT="0" distB="0" distL="114300" distR="114300" simplePos="0" relativeHeight="251670528" behindDoc="0" locked="0" layoutInCell="1" allowOverlap="1" wp14:anchorId="2ED892F7" wp14:editId="4297BC1E">
+                <wp:simplePos x="0" y="0"/>
+                <wp:positionH relativeFrom="margin">
+                  <wp:posOffset>5057802</wp:posOffset>
+                </wp:positionH>
+                <wp:positionV relativeFrom="paragraph">
+                  <wp:posOffset>1149709</wp:posOffset>
+                </wp:positionV>
+                <wp:extent cx="445135" cy="150495"/>
+                <wp:effectExtent l="0" t="0" r="0" b="1905"/>
+                <wp:wrapNone/>
+                <wp:docPr id="14" name="Text Box 14"/>
+                <wp:cNvGraphicFramePr/>
+                <a:graphic xmlns:a="http://schemas.openxmlformats.org/drawingml/2006/main">
+                  <a:graphicData uri="http://schemas.microsoft.com/office/word/2010/wordprocessingShape">
+                    <wps:wsp>
+                      <wps:cNvSpPr txBox="1"/>
+                      <wps:spPr>
+                        <a:xfrm>
+                          <a:off x="0" y="0"/>
+                          <a:ext cx="445135" cy="150495"/>
+                        </a:xfrm>
+                        <a:prstGeom prst="rect">
+                          <a:avLst/>
+                        </a:prstGeom>
+                        <a:solidFill>
+                          <a:prstClr val="white"/>
+                        </a:solidFill>
+                        <a:ln>
+                          <a:noFill/>
+                        </a:ln>
+                      </wps:spPr>
+                      <wps:txbx>
+                        <w:txbxContent>
+                          <w:p>
+                            <w:pPr>
+                              <w:pStyle w:val="Caption"/>
+                              <w:rPr>
+                                <w:noProof/>
+                              </w:rPr>
+                            </w:pPr>
+                            <w:r>
+                              <w:t xml:space="preserve">Figure </w:t>
+                            </w:r>
+                            <w:r>
+                              <w:t>4</w:t>
+                            </w:r>
+                          </w:p>
+                        </w:txbxContent>
+                      </wps:txbx>
+                      <wps:bodyPr rot="0" spcFirstLastPara="0" vertOverflow="overflow" horzOverflow="overflow" vert="horz" wrap="square" lIns="0" tIns="0" rIns="0" bIns="0" numCol="1" spcCol="0" rtlCol="0" fromWordArt="0" anchor="t" anchorCtr="0" forceAA="0" compatLnSpc="1">
+                        <a:prstTxWarp prst="textNoShape">
+                          <a:avLst/>
+                        </a:prstTxWarp>
+                        <a:noAutofit/>
+                      </wps:bodyPr>
+                    </wps:wsp>
+                  </a:graphicData>
+                </a:graphic>
+                <wp14:sizeRelH relativeFrom="margin">
+                  <wp14:pctWidth>0</wp14:pctWidth>
+                </wp14:sizeRelH>
+                <wp14:sizeRelV relativeFrom="margin">
+                  <wp14:pctHeight>0</wp14:pctHeight>
+                </wp14:sizeRelV>
+              </wp:anchor>
+            </w:drawing>
+          </mc:Choice>
+          <mc:Fallback>
+            <w:pict>
+              <v:shape w14:anchorId="2ED892F7" id="Text Box 14" o:spid="_x0000_s1029" type="#_x0000_t202" style="position:absolute;margin-left:398.25pt;margin-top:90.55pt;width:35.05pt;height:11.85pt;z-index:251670528;visibility:visible;mso-wrap-style:square;mso-width-percent:0;mso-height-percent:0;mso-wrap-distance-left:9pt;mso-wrap-distance-top:0;mso-wrap-distance-right:9pt;mso-wrap-distance-bottom:0;mso-position-horizontal:absolute;mso-position-horizontal-relative:margin;mso-position-vertical:absolute;mso-position-vertical-relative:text;mso-width-percent:0;mso-height-percent:0;mso-width-relative:margin;mso-height-relative:margin;v-text-anchor:top" o:gfxdata="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" stroked="f">
+                <v:textbox inset="0,0,0,0">
+                  <w:txbxContent>
+                    <w:p>
+                      <w:pPr>
+                        <w:pStyle w:val="Caption"/>
+                        <w:rPr>
+                          <w:noProof/>
+                        </w:rPr>
+                      </w:pPr>
+                      <w:r>
+                        <w:t xml:space="preserve">Figure </w:t>
+                      </w:r>
+                      <w:r>
+                        <w:t>4</w:t>
+                      </w:r>
+                    </w:p>
+                  </w:txbxContent>
+                </v:textbox>
+                <w10:wrap anchorx="margin"/>
+              </v:shape>
+            </w:pict>
+          </mc:Fallback>
+        </mc:AlternateContent>
+      </w:r>
+      <w:r>
+        <w:rPr>
+          <w:noProof/>
+        </w:rPr>
+        <w:drawing>
+          <wp:anchor distT="0" distB="0" distL="114300" distR="114300" simplePos="0" relativeHeight="251665408" behindDoc="1" locked="0" layoutInCell="1" allowOverlap="1" wp14:anchorId="48B148B1" wp14:editId="33CD7D0F">
+            <wp:simplePos x="0" y="0"/>
+            <wp:positionH relativeFrom="margin">
+              <wp:align>right</wp:align>
+            </wp:positionH>
+            <wp:positionV relativeFrom="paragraph">
+              <wp:posOffset>308638</wp:posOffset>
+            </wp:positionV>
+            <wp:extent cx="3643630" cy="2242185"/>
+            <wp:effectExtent l="0" t="0" r="0" b="5715"/>
+            <wp:wrapTight wrapText="bothSides">
+              <wp:wrapPolygon edited="0">
+                <wp:start x="0" y="0"/>
+                <wp:lineTo x="0" y="21472"/>
+                <wp:lineTo x="21457" y="21472"/>
+                <wp:lineTo x="21457" y="0"/>
+                <wp:lineTo x="0" y="0"/>
+              </wp:wrapPolygon>
+            </wp:wrapTight>
+            <wp:docPr id="10" name="Picture 10"/>
+            <wp:cNvGraphicFramePr>
+              <a:graphicFrameLocks xmlns:a="http://schemas.openxmlformats.org/drawingml/2006/main" noChangeAspect="1"/>
+            </wp:cNvGraphicFramePr>
+            <a:graphic xmlns:a="http://schemas.openxmlformats.org/drawingml/2006/main">
+              <a:graphicData uri="http://schemas.openxmlformats.org/drawingml/2006/picture">
+                <pic:pic xmlns:pic="http://schemas.openxmlformats.org/drawingml/2006/picture">
+                  <pic:nvPicPr>
+                    <pic:cNvPr id="0" name="Picture 5"/>
+                    <pic:cNvPicPr>
+                      <a:picLocks noChangeAspect="1" noChangeArrowheads="1"/>
+                    </pic:cNvPicPr>
+                  </pic:nvPicPr>
+                  <pic:blipFill>
+                    <a:blip r:embed="rId9">
+                      <a:extLst>
+                        <a:ext uri="{28A0092B-C50C-407E-A947-70E740481C1C}">
+                          <a14:useLocalDpi xmlns:a14="http://schemas.microsoft.com/office/drawing/2010/main" val="0"/>
+                        </a:ext>
+                      </a:extLst>
+                    </a:blip>
+                    <a:srcRect/>
+                    <a:stretch>
+                      <a:fillRect/>
+                    </a:stretch>
+                  </pic:blipFill>
+                  <pic:spPr bwMode="auto">
+                    <a:xfrm>
+                      <a:off x="0" y="0"/>
+                      <a:ext cx="3643630" cy="2242185"/>
+                    </a:xfrm>
+                    <a:prstGeom prst="rect">
+                      <a:avLst/>
+                    </a:prstGeom>
+                    <a:noFill/>
+                    <a:ln>
+                      <a:noFill/>
+                    </a:ln>
+                  </pic:spPr>
+                </pic:pic>
+              </a:graphicData>
+            </a:graphic>
+            <wp14:sizeRelH relativeFrom="margin">
+              <wp14:pctWidth>0</wp14:pctWidth>
+            </wp14:sizeRelH>
+            <wp14:sizeRelV relativeFrom="margin">
+              <wp14:pctHeight>0</wp14:pctHeight>
+            </wp14:sizeRelV>
+          </wp:anchor>
+        </w:drawing>
+      </w:r>
+      <w:r>
+        <w:t>Next we will fit the logistic regression model using an exhaustive step-wise technique within the same 10-fold cross-validation process as implemented for the neural network. For each fold of the cross-validation process, we evaluate all possible combinations of variables and determine the “best” model (some variables may be excluded).</w:t>
+      </w:r>
+      <w:r>
+        <w:t xml:space="preserve"> </w:t>
+      </w:r>
+      <w:r>
+        <w:t>W</w:t>
+      </w:r>
+      <w:r>
+        <w:t>e also calculate the AUC score</w:t>
+      </w:r>
+      <w:r>
+        <w:t xml:space="preserve"> (0.771)</w:t>
+      </w:r>
+      <w:r>
+        <w:t xml:space="preserve">, and </w:t>
+      </w:r>
+      <w:r>
+        <w:t xml:space="preserve">add </w:t>
+      </w:r>
+      <w:r>
+        <w:t>it to</w:t>
+      </w:r>
+      <w:r>
+        <w:t xml:space="preserve"> the ROC graph (fig. </w:t>
+      </w:r>
+      <w:r>
+        <w:t>4</w:t>
+      </w:r>
+      <w:r>
+        <w:t>)</w:t>
+      </w:r>
+      <w:r>
+        <w:t>.</w:t>
+      </w:r>
+    </w:p>
+    <w:p>
+      <w:r>
+        <w:t xml:space="preserve">In comparing the two models , we see clear evidence that the neural network is outperforming the logistic regression model </w:t>
+      </w:r>
+      <w:r>
+        <w:t>and therefore is selected as the choice model.</w:t>
+      </w:r>
+    </w:p>
+    <w:p>
+      <w:r>
+        <w:t>As a final step, we need to assess the model on truly “unseen” data to give an honest assessment of performance. We wrap an 80/20% (train/validation) split around the model fitting process</w:t>
+      </w:r>
+      <w:r>
+        <w:t xml:space="preserve"> (our sample size is large enough)</w:t>
+      </w:r>
+      <w:r>
+        <w:t xml:space="preserve"> where 80% goes into the fitting process, and 20% is reserved for the true assessment.</w:t>
+      </w:r>
+      <w:r>
+        <w:t xml:space="preserve"> We calculate an</w:t>
+      </w:r>
+      <w:r>
+        <w:t xml:space="preserve"> honest</w:t>
+      </w:r>
+      <w:r>
+        <w:t xml:space="preserve"> </w:t>
+      </w:r>
+      <w:r>
+        <w:t xml:space="preserve">expected </w:t>
+      </w:r>
+      <w:r>
+        <w:t>AUC of 0.848</w:t>
+      </w:r>
+      <w:r>
+        <w:t xml:space="preserve"> using the neural network</w:t>
+      </w:r>
+    </w:p>
+    <w:p>
+      <w:pPr>
+        <w:pStyle w:val="Heading1"/>
+        <w:numPr>
+          <w:ilvl w:val="0"/>
+          <w:numId w:val="2"/>
+        </w:numPr>
+      </w:pPr>
+      <w:r>
+        <w:lastRenderedPageBreak/>
+        <w:t>– Interpretation</w:t>
+      </w:r>
+    </w:p>
+    <w:p>
+      <w:r>
+        <w:t xml:space="preserve">Although we’ve made the priority </w:t>
       </w:r>
       <w:bookmarkStart w:id="0" w:name="_GoBack"/>
       <w:bookmarkEnd w:id="0"/>
     </w:p>
+    <w:p/>
+    <w:p/>
     <w:p>
-      <w:pPr>
-        <w:pStyle w:val="Title"/>
-      </w:pPr>
       <w:r>
         <w:br w:type="page"/>
       </w:r>
@@ -217,7 +1304,7 @@
       <w:r>
         <w:t xml:space="preserve"> </w:t>
       </w:r>
-      <w:hyperlink r:id="rId5" w:history="1">
+      <w:hyperlink r:id="rId10" w:history="1">
         <w:r>
           <w:rPr>
             <w:rStyle w:val="Hyperlink"/>
@@ -238,6 +1325,332 @@
     </w:sectPr>
   </w:body>
 </w:document>
+</file>
+
+<file path=word/numbering.xml><?xml version="1.0" encoding="utf-8"?>
+<w:numbering xmlns:wpc="http://schemas.microsoft.com/office/word/2010/wordprocessingCanvas" xmlns:cx="http://schemas.microsoft.com/office/drawing/2014/chartex" xmlns:cx1="http://schemas.microsoft.com/office/drawing/2015/9/8/chartex" xmlns:cx2="http://schemas.microsoft.com/office/drawing/2015/10/21/chartex" xmlns:cx3="http://schemas.microsoft.com/office/drawing/2016/5/9/chartex" xmlns:cx4="http://schemas.microsoft.com/office/drawing/2016/5/10/chartex" xmlns:cx5="http://schemas.microsoft.com/office/drawing/2016/5/11/chartex" xmlns:cx6="http://schemas.microsoft.com/office/drawing/2016/5/12/chartex" xmlns:cx7="http://schemas.microsoft.com/office/drawing/2016/5/13/chartex" xmlns:cx8="http://schemas.microsoft.com/office/drawing/2016/5/14/chartex" xmlns:mc="http://schemas.openxmlformats.org/markup-compatibility/2006" xmlns:aink="http://schemas.microsoft.com/office/drawing/2016/ink" xmlns:am3d="http://schemas.microsoft.com/office/drawing/2017/model3d" xmlns:o="urn:schemas-microsoft-com:office:office" xmlns:r="http://schemas.openxmlformats.org/officeDocument/2006/relationships" xmlns:m="http://schemas.openxmlformats.org/officeDocument/2006/math" xmlns:v="urn:schemas-microsoft-com:vml" xmlns:wp14="http://schemas.microsoft.com/office/word/2010/wordprocessingDrawing" xmlns:wp="http://schemas.openxmlformats.org/drawingml/2006/wordprocessingDrawing" xmlns:w10="urn:schemas-microsoft-com:office:word" xmlns:w="http://schemas.openxmlformats.org/wordprocessingml/2006/main" xmlns:w14="http://schemas.microsoft.com/office/word/2010/wordml" xmlns:w15="http://schemas.microsoft.com/office/word/2012/wordml" xmlns:w16cid="http://schemas.microsoft.com/office/word/2016/wordml/cid" xmlns:w16se="http://schemas.microsoft.com/office/word/2015/wordml/symex" xmlns:wpg="http://schemas.microsoft.com/office/word/2010/wordprocessingGroup" xmlns:wpi="http://schemas.microsoft.com/office/word/2010/wordprocessingInk" xmlns:wne="http://schemas.microsoft.com/office/word/2006/wordml" xmlns:wps="http://schemas.microsoft.com/office/word/2010/wordprocessingShape" mc:Ignorable="w14 w15 w16se w16cid wp14">
+  <w:abstractNum w:abstractNumId="0" w15:restartNumberingAfterBreak="0">
+    <w:nsid w:val="0D300ABA"/>
+    <w:multiLevelType w:val="multilevel"/>
+    <w:tmpl w:val="7DB2A314"/>
+    <w:lvl w:ilvl="0">
+      <w:start w:val="3"/>
+      <w:numFmt w:val="decimal"/>
+      <w:lvlText w:val="%1.0"/>
+      <w:lvlJc w:val="left"/>
+      <w:pPr>
+        <w:ind w:left="405" w:hanging="405"/>
+      </w:pPr>
+      <w:rPr>
+        <w:rFonts w:hint="default"/>
+      </w:rPr>
+    </w:lvl>
+    <w:lvl w:ilvl="1">
+      <w:start w:val="1"/>
+      <w:numFmt w:val="decimal"/>
+      <w:lvlText w:val="%1.%2"/>
+      <w:lvlJc w:val="left"/>
+      <w:pPr>
+        <w:ind w:left="1125" w:hanging="405"/>
+      </w:pPr>
+      <w:rPr>
+        <w:rFonts w:hint="default"/>
+      </w:rPr>
+    </w:lvl>
+    <w:lvl w:ilvl="2">
+      <w:start w:val="1"/>
+      <w:numFmt w:val="decimal"/>
+      <w:lvlText w:val="%1.%2.%3"/>
+      <w:lvlJc w:val="left"/>
+      <w:pPr>
+        <w:ind w:left="2160" w:hanging="720"/>
+      </w:pPr>
+      <w:rPr>
+        <w:rFonts w:hint="default"/>
+      </w:rPr>
+    </w:lvl>
+    <w:lvl w:ilvl="3">
+      <w:start w:val="1"/>
+      <w:numFmt w:val="decimal"/>
+      <w:lvlText w:val="%1.%2.%3.%4"/>
+      <w:lvlJc w:val="left"/>
+      <w:pPr>
+        <w:ind w:left="2880" w:hanging="720"/>
+      </w:pPr>
+      <w:rPr>
+        <w:rFonts w:hint="default"/>
+      </w:rPr>
+    </w:lvl>
+    <w:lvl w:ilvl="4">
+      <w:start w:val="1"/>
+      <w:numFmt w:val="decimal"/>
+      <w:lvlText w:val="%1.%2.%3.%4.%5"/>
+      <w:lvlJc w:val="left"/>
+      <w:pPr>
+        <w:ind w:left="3960" w:hanging="1080"/>
+      </w:pPr>
+      <w:rPr>
+        <w:rFonts w:hint="default"/>
+      </w:rPr>
+    </w:lvl>
+    <w:lvl w:ilvl="5">
+      <w:start w:val="1"/>
+      <w:numFmt w:val="decimal"/>
+      <w:lvlText w:val="%1.%2.%3.%4.%5.%6"/>
+      <w:lvlJc w:val="left"/>
+      <w:pPr>
+        <w:ind w:left="4680" w:hanging="1080"/>
+      </w:pPr>
+      <w:rPr>
+        <w:rFonts w:hint="default"/>
+      </w:rPr>
+    </w:lvl>
+    <w:lvl w:ilvl="6">
+      <w:start w:val="1"/>
+      <w:numFmt w:val="decimal"/>
+      <w:lvlText w:val="%1.%2.%3.%4.%5.%6.%7"/>
+      <w:lvlJc w:val="left"/>
+      <w:pPr>
+        <w:ind w:left="5760" w:hanging="1440"/>
+      </w:pPr>
+      <w:rPr>
+        <w:rFonts w:hint="default"/>
+      </w:rPr>
+    </w:lvl>
+    <w:lvl w:ilvl="7">
+      <w:start w:val="1"/>
+      <w:numFmt w:val="decimal"/>
+      <w:lvlText w:val="%1.%2.%3.%4.%5.%6.%7.%8"/>
+      <w:lvlJc w:val="left"/>
+      <w:pPr>
+        <w:ind w:left="6480" w:hanging="1440"/>
+      </w:pPr>
+      <w:rPr>
+        <w:rFonts w:hint="default"/>
+      </w:rPr>
+    </w:lvl>
+    <w:lvl w:ilvl="8">
+      <w:start w:val="1"/>
+      <w:numFmt w:val="decimal"/>
+      <w:lvlText w:val="%1.%2.%3.%4.%5.%6.%7.%8.%9"/>
+      <w:lvlJc w:val="left"/>
+      <w:pPr>
+        <w:ind w:left="7200" w:hanging="1440"/>
+      </w:pPr>
+      <w:rPr>
+        <w:rFonts w:hint="default"/>
+      </w:rPr>
+    </w:lvl>
+  </w:abstractNum>
+  <w:abstractNum w:abstractNumId="1" w15:restartNumberingAfterBreak="0">
+    <w:nsid w:val="3A225EF8"/>
+    <w:multiLevelType w:val="hybridMultilevel"/>
+    <w:tmpl w:val="197C0D2C"/>
+    <w:lvl w:ilvl="0" w:tplc="0409000F">
+      <w:start w:val="1"/>
+      <w:numFmt w:val="decimal"/>
+      <w:lvlText w:val="%1."/>
+      <w:lvlJc w:val="left"/>
+      <w:pPr>
+        <w:ind w:left="720" w:hanging="360"/>
+      </w:pPr>
+    </w:lvl>
+    <w:lvl w:ilvl="1" w:tplc="04090019" w:tentative="1">
+      <w:start w:val="1"/>
+      <w:numFmt w:val="lowerLetter"/>
+      <w:lvlText w:val="%2."/>
+      <w:lvlJc w:val="left"/>
+      <w:pPr>
+        <w:ind w:left="1440" w:hanging="360"/>
+      </w:pPr>
+    </w:lvl>
+    <w:lvl w:ilvl="2" w:tplc="0409001B" w:tentative="1">
+      <w:start w:val="1"/>
+      <w:numFmt w:val="lowerRoman"/>
+      <w:lvlText w:val="%3."/>
+      <w:lvlJc w:val="right"/>
+      <w:pPr>
+        <w:ind w:left="2160" w:hanging="180"/>
+      </w:pPr>
+    </w:lvl>
+    <w:lvl w:ilvl="3" w:tplc="0409000F" w:tentative="1">
+      <w:start w:val="1"/>
+      <w:numFmt w:val="decimal"/>
+      <w:lvlText w:val="%4."/>
+      <w:lvlJc w:val="left"/>
+      <w:pPr>
+        <w:ind w:left="2880" w:hanging="360"/>
+      </w:pPr>
+    </w:lvl>
+    <w:lvl w:ilvl="4" w:tplc="04090019" w:tentative="1">
+      <w:start w:val="1"/>
+      <w:numFmt w:val="lowerLetter"/>
+      <w:lvlText w:val="%5."/>
+      <w:lvlJc w:val="left"/>
+      <w:pPr>
+        <w:ind w:left="3600" w:hanging="360"/>
+      </w:pPr>
+    </w:lvl>
+    <w:lvl w:ilvl="5" w:tplc="0409001B" w:tentative="1">
+      <w:start w:val="1"/>
+      <w:numFmt w:val="lowerRoman"/>
+      <w:lvlText w:val="%6."/>
+      <w:lvlJc w:val="right"/>
+      <w:pPr>
+        <w:ind w:left="4320" w:hanging="180"/>
+      </w:pPr>
+    </w:lvl>
+    <w:lvl w:ilvl="6" w:tplc="0409000F" w:tentative="1">
+      <w:start w:val="1"/>
+      <w:numFmt w:val="decimal"/>
+      <w:lvlText w:val="%7."/>
+      <w:lvlJc w:val="left"/>
+      <w:pPr>
+        <w:ind w:left="5040" w:hanging="360"/>
+      </w:pPr>
+    </w:lvl>
+    <w:lvl w:ilvl="7" w:tplc="04090019" w:tentative="1">
+      <w:start w:val="1"/>
+      <w:numFmt w:val="lowerLetter"/>
+      <w:lvlText w:val="%8."/>
+      <w:lvlJc w:val="left"/>
+      <w:pPr>
+        <w:ind w:left="5760" w:hanging="360"/>
+      </w:pPr>
+    </w:lvl>
+    <w:lvl w:ilvl="8" w:tplc="0409001B" w:tentative="1">
+      <w:start w:val="1"/>
+      <w:numFmt w:val="lowerRoman"/>
+      <w:lvlText w:val="%9."/>
+      <w:lvlJc w:val="right"/>
+      <w:pPr>
+        <w:ind w:left="6480" w:hanging="180"/>
+      </w:pPr>
+    </w:lvl>
+  </w:abstractNum>
+  <w:abstractNum w:abstractNumId="2" w15:restartNumberingAfterBreak="0">
+    <w:nsid w:val="3B7C543E"/>
+    <w:multiLevelType w:val="hybridMultilevel"/>
+    <w:tmpl w:val="A60A7F66"/>
+    <w:lvl w:ilvl="0" w:tplc="9C92FA08">
+      <w:start w:val="3"/>
+      <w:numFmt w:val="bullet"/>
+      <w:lvlText w:val="-"/>
+      <w:lvlJc w:val="left"/>
+      <w:pPr>
+        <w:ind w:left="720" w:hanging="360"/>
+      </w:pPr>
+      <w:rPr>
+        <w:rFonts w:ascii="Calibri" w:eastAsiaTheme="minorHAnsi" w:hAnsi="Calibri" w:cs="Calibri" w:hint="default"/>
+      </w:rPr>
+    </w:lvl>
+    <w:lvl w:ilvl="1" w:tplc="04090003" w:tentative="1">
+      <w:start w:val="1"/>
+      <w:numFmt w:val="bullet"/>
+      <w:lvlText w:val="o"/>
+      <w:lvlJc w:val="left"/>
+      <w:pPr>
+        <w:ind w:left="1440" w:hanging="360"/>
+      </w:pPr>
+      <w:rPr>
+        <w:rFonts w:ascii="Courier New" w:hAnsi="Courier New" w:cs="Courier New" w:hint="default"/>
+      </w:rPr>
+    </w:lvl>
+    <w:lvl w:ilvl="2" w:tplc="04090005" w:tentative="1">
+      <w:start w:val="1"/>
+      <w:numFmt w:val="bullet"/>
+      <w:lvlText w:val=""/>
+      <w:lvlJc w:val="left"/>
+      <w:pPr>
+        <w:ind w:left="2160" w:hanging="360"/>
+      </w:pPr>
+      <w:rPr>
+        <w:rFonts w:ascii="Wingdings" w:hAnsi="Wingdings" w:hint="default"/>
+      </w:rPr>
+    </w:lvl>
+    <w:lvl w:ilvl="3" w:tplc="04090001" w:tentative="1">
+      <w:start w:val="1"/>
+      <w:numFmt w:val="bullet"/>
+      <w:lvlText w:val=""/>
+      <w:lvlJc w:val="left"/>
+      <w:pPr>
+        <w:ind w:left="2880" w:hanging="360"/>
+      </w:pPr>
+      <w:rPr>
+        <w:rFonts w:ascii="Symbol" w:hAnsi="Symbol" w:hint="default"/>
+      </w:rPr>
+    </w:lvl>
+    <w:lvl w:ilvl="4" w:tplc="04090003" w:tentative="1">
+      <w:start w:val="1"/>
+      <w:numFmt w:val="bullet"/>
+      <w:lvlText w:val="o"/>
+      <w:lvlJc w:val="left"/>
+      <w:pPr>
+        <w:ind w:left="3600" w:hanging="360"/>
+      </w:pPr>
+      <w:rPr>
+        <w:rFonts w:ascii="Courier New" w:hAnsi="Courier New" w:cs="Courier New" w:hint="default"/>
+      </w:rPr>
+    </w:lvl>
+    <w:lvl w:ilvl="5" w:tplc="04090005" w:tentative="1">
+      <w:start w:val="1"/>
+      <w:numFmt w:val="bullet"/>
+      <w:lvlText w:val=""/>
+      <w:lvlJc w:val="left"/>
+      <w:pPr>
+        <w:ind w:left="4320" w:hanging="360"/>
+      </w:pPr>
+      <w:rPr>
+        <w:rFonts w:ascii="Wingdings" w:hAnsi="Wingdings" w:hint="default"/>
+      </w:rPr>
+    </w:lvl>
+    <w:lvl w:ilvl="6" w:tplc="04090001" w:tentative="1">
+      <w:start w:val="1"/>
+      <w:numFmt w:val="bullet"/>
+      <w:lvlText w:val=""/>
+      <w:lvlJc w:val="left"/>
+      <w:pPr>
+        <w:ind w:left="5040" w:hanging="360"/>
+      </w:pPr>
+      <w:rPr>
+        <w:rFonts w:ascii="Symbol" w:hAnsi="Symbol" w:hint="default"/>
+      </w:rPr>
+    </w:lvl>
+    <w:lvl w:ilvl="7" w:tplc="04090003" w:tentative="1">
+      <w:start w:val="1"/>
+      <w:numFmt w:val="bullet"/>
+      <w:lvlText w:val="o"/>
+      <w:lvlJc w:val="left"/>
+      <w:pPr>
+        <w:ind w:left="5760" w:hanging="360"/>
+      </w:pPr>
+      <w:rPr>
+        <w:rFonts w:ascii="Courier New" w:hAnsi="Courier New" w:cs="Courier New" w:hint="default"/>
+      </w:rPr>
+    </w:lvl>
+    <w:lvl w:ilvl="8" w:tplc="04090005" w:tentative="1">
+      <w:start w:val="1"/>
+      <w:numFmt w:val="bullet"/>
+      <w:lvlText w:val=""/>
+      <w:lvlJc w:val="left"/>
+      <w:pPr>
+        <w:ind w:left="6480" w:hanging="360"/>
+      </w:pPr>
+      <w:rPr>
+        <w:rFonts w:ascii="Wingdings" w:hAnsi="Wingdings" w:hint="default"/>
+      </w:rPr>
+    </w:lvl>
+  </w:abstractNum>
+  <w:num w:numId="1">
+    <w:abstractNumId w:val="2"/>
+  </w:num>
+  <w:num w:numId="2">
+    <w:abstractNumId w:val="0"/>
+  </w:num>
+  <w:num w:numId="3">
+    <w:abstractNumId w:val="1"/>
+  </w:num>
+</w:numbering>
 </file>
 
 <file path=word/styles.xml><?xml version="1.0" encoding="utf-8"?>
@@ -660,6 +2073,28 @@
       <w:szCs w:val="32"/>
     </w:rPr>
   </w:style>
+  <w:style w:type="paragraph" w:styleId="Heading2">
+    <w:name w:val="heading 2"/>
+    <w:basedOn w:val="Normal"/>
+    <w:next w:val="Normal"/>
+    <w:link w:val="Heading2Char"/>
+    <w:uiPriority w:val="9"/>
+    <w:unhideWhenUsed/>
+    <w:qFormat/>
+    <w:rsid w:val="00695C81"/>
+    <w:pPr>
+      <w:keepNext/>
+      <w:keepLines/>
+      <w:spacing w:before="40" w:after="0"/>
+      <w:outlineLvl w:val="1"/>
+    </w:pPr>
+    <w:rPr>
+      <w:rFonts w:asciiTheme="majorHAnsi" w:eastAsiaTheme="majorEastAsia" w:hAnsiTheme="majorHAnsi" w:cstheme="majorBidi"/>
+      <w:color w:val="2F5496" w:themeColor="accent1" w:themeShade="BF"/>
+      <w:sz w:val="26"/>
+      <w:szCs w:val="26"/>
+    </w:rPr>
+  </w:style>
   <w:style w:type="character" w:default="1" w:styleId="DefaultParagraphFont">
     <w:name w:val="Default Paragraph Font"/>
     <w:uiPriority w:val="1"/>
@@ -787,6 +2222,61 @@
       <w:color w:val="605E5C"/>
       <w:shd w:val="clear" w:color="auto" w:fill="E1DFDD"/>
     </w:rPr>
+  </w:style>
+  <w:style w:type="character" w:customStyle="1" w:styleId="Heading2Char">
+    <w:name w:val="Heading 2 Char"/>
+    <w:basedOn w:val="DefaultParagraphFont"/>
+    <w:link w:val="Heading2"/>
+    <w:uiPriority w:val="9"/>
+    <w:rsid w:val="00695C81"/>
+    <w:rPr>
+      <w:rFonts w:asciiTheme="majorHAnsi" w:eastAsiaTheme="majorEastAsia" w:hAnsiTheme="majorHAnsi" w:cstheme="majorBidi"/>
+      <w:color w:val="2F5496" w:themeColor="accent1" w:themeShade="BF"/>
+      <w:sz w:val="26"/>
+      <w:szCs w:val="26"/>
+    </w:rPr>
+  </w:style>
+  <w:style w:type="character" w:styleId="FollowedHyperlink">
+    <w:name w:val="FollowedHyperlink"/>
+    <w:basedOn w:val="DefaultParagraphFont"/>
+    <w:uiPriority w:val="99"/>
+    <w:semiHidden/>
+    <w:unhideWhenUsed/>
+    <w:rsid w:val="00B73B15"/>
+    <w:rPr>
+      <w:color w:val="954F72" w:themeColor="followedHyperlink"/>
+      <w:u w:val="single"/>
+    </w:rPr>
+  </w:style>
+  <w:style w:type="paragraph" w:styleId="Caption">
+    <w:name w:val="caption"/>
+    <w:basedOn w:val="Normal"/>
+    <w:next w:val="Normal"/>
+    <w:uiPriority w:val="35"/>
+    <w:unhideWhenUsed/>
+    <w:qFormat/>
+    <w:rsid w:val="00716EDD"/>
+    <w:pPr>
+      <w:spacing w:after="200" w:line="240" w:lineRule="auto"/>
+    </w:pPr>
+    <w:rPr>
+      <w:i/>
+      <w:iCs/>
+      <w:color w:val="44546A" w:themeColor="text2"/>
+      <w:sz w:val="18"/>
+      <w:szCs w:val="18"/>
+    </w:rPr>
+  </w:style>
+  <w:style w:type="paragraph" w:styleId="ListParagraph">
+    <w:name w:val="List Paragraph"/>
+    <w:basedOn w:val="Normal"/>
+    <w:uiPriority w:val="34"/>
+    <w:qFormat/>
+    <w:rsid w:val="00A54D39"/>
+    <w:pPr>
+      <w:ind w:left="720"/>
+      <w:contextualSpacing/>
+    </w:pPr>
   </w:style>
 </w:styles>
 </file>

</xml_diff>